<commit_message>
I am definitely switching to LaTeX
</commit_message>
<xml_diff>
--- a/Material.docx
+++ b/Material.docx
@@ -4001,6 +4001,201 @@
           <w:szCs w:val="24"/>
         </w:rPr>
         <w:t>values to test yourself whether it reaches the minimum for a given polynomial or oscillates around the vector indefinitely.</w:t>
+      </w:r>
+    </w:p>
+    <w:p>
+      <w:pPr>
+        <w:pStyle w:val="Normal"/>
+        <w:bidi w:val="0"/>
+        <w:jc w:val="left"/>
+        <w:rPr>
+          <w:rFonts w:eastAsia="DejaVu Sans" w:cs="Noto Sans Devanagari"/>
+          <w:b w:val="false"/>
+          <w:bCs w:val="false"/>
+          <w:i w:val="false"/>
+          <w:caps w:val="false"/>
+          <w:smallCaps w:val="false"/>
+          <w:color w:val="222222"/>
+          <w:spacing w:val="0"/>
+          <w:sz w:val="24"/>
+        </w:rPr>
+      </w:pPr>
+      <w:r>
+        <w:rPr>
+          <w:rFonts w:ascii="Times New Roman" w:hAnsi="Times New Roman"/>
+          <w:b w:val="false"/>
+          <w:sz w:val="24"/>
+          <w:szCs w:val="24"/>
+        </w:rPr>
+      </w:r>
+    </w:p>
+    <w:p>
+      <w:pPr>
+        <w:pStyle w:val="Normal"/>
+        <w:bidi w:val="0"/>
+        <w:jc w:val="left"/>
+        <w:rPr>
+          <w:rFonts w:ascii="Times New Roman" w:hAnsi="Times New Roman"/>
+          <w:b w:val="false"/>
+          <w:sz w:val="24"/>
+          <w:szCs w:val="24"/>
+        </w:rPr>
+      </w:pPr>
+      <w:r>
+        <w:rPr>
+          <w:rFonts w:eastAsia="DejaVu Sans" w:cs="Noto Sans Devanagari" w:ascii="Times New Roman" w:hAnsi="Times New Roman"/>
+          <w:b w:val="false"/>
+          <w:bCs w:val="false"/>
+          <w:i w:val="false"/>
+          <w:caps w:val="false"/>
+          <w:smallCaps w:val="false"/>
+          <w:color w:val="222222"/>
+          <w:spacing w:val="0"/>
+          <w:sz w:val="24"/>
+          <w:szCs w:val="24"/>
+        </w:rPr>
+        <w:t>Similar to this, you can n-parameter gradient descent working over multiple steps that helps reduce iteration limits, but at the same time, requires much precise banking to each input constraint.</w:t>
+      </w:r>
+    </w:p>
+    <w:p>
+      <w:pPr>
+        <w:pStyle w:val="Normal"/>
+        <w:bidi w:val="0"/>
+        <w:jc w:val="left"/>
+        <w:rPr>
+          <w:rFonts w:eastAsia="DejaVu Sans" w:cs="Noto Sans Devanagari"/>
+          <w:b w:val="false"/>
+          <w:bCs w:val="false"/>
+          <w:i w:val="false"/>
+          <w:caps w:val="false"/>
+          <w:smallCaps w:val="false"/>
+          <w:color w:val="222222"/>
+          <w:spacing w:val="0"/>
+          <w:sz w:val="24"/>
+        </w:rPr>
+      </w:pPr>
+      <w:r>
+        <w:rPr>
+          <w:rFonts w:ascii="Times New Roman" w:hAnsi="Times New Roman"/>
+          <w:b w:val="false"/>
+          <w:sz w:val="24"/>
+          <w:szCs w:val="24"/>
+        </w:rPr>
+      </w:r>
+    </w:p>
+    <w:p>
+      <w:pPr>
+        <w:pStyle w:val="Normal"/>
+        <w:bidi w:val="0"/>
+        <w:jc w:val="left"/>
+        <w:rPr>
+          <w:rFonts w:ascii="Times New Roman" w:hAnsi="Times New Roman"/>
+          <w:b/>
+          <w:b/>
+          <w:bCs/>
+          <w:sz w:val="24"/>
+          <w:szCs w:val="24"/>
+        </w:rPr>
+      </w:pPr>
+      <w:r>
+        <w:rPr>
+          <w:rFonts w:eastAsia="DejaVu Sans" w:cs="Noto Sans Devanagari" w:ascii="Times New Roman" w:hAnsi="Times New Roman"/>
+          <w:b/>
+          <w:bCs/>
+          <w:i w:val="false"/>
+          <w:caps w:val="false"/>
+          <w:smallCaps w:val="false"/>
+          <w:color w:val="222222"/>
+          <w:spacing w:val="0"/>
+          <w:sz w:val="24"/>
+          <w:szCs w:val="24"/>
+        </w:rPr>
+        <w:t>UNDERFITTING AND OVERFITTING</w:t>
+      </w:r>
+    </w:p>
+    <w:p>
+      <w:pPr>
+        <w:pStyle w:val="Normal"/>
+        <w:bidi w:val="0"/>
+        <w:jc w:val="left"/>
+        <w:rPr>
+          <w:rFonts w:eastAsia="DejaVu Sans" w:cs="Noto Sans Devanagari"/>
+          <w:i w:val="false"/>
+          <w:caps w:val="false"/>
+          <w:smallCaps w:val="false"/>
+          <w:color w:val="222222"/>
+          <w:spacing w:val="0"/>
+          <w:sz w:val="24"/>
+        </w:rPr>
+      </w:pPr>
+      <w:r>
+        <w:rPr>
+          <w:rFonts w:ascii="Times New Roman" w:hAnsi="Times New Roman"/>
+          <w:b/>
+          <w:bCs/>
+          <w:sz w:val="24"/>
+          <w:szCs w:val="24"/>
+        </w:rPr>
+      </w:r>
+    </w:p>
+    <w:p>
+      <w:pPr>
+        <w:pStyle w:val="Normal"/>
+        <w:bidi w:val="0"/>
+        <w:jc w:val="left"/>
+        <w:rPr>
+          <w:rFonts w:ascii="Times New Roman" w:hAnsi="Times New Roman"/>
+          <w:b w:val="false"/>
+          <w:b w:val="false"/>
+          <w:bCs w:val="false"/>
+          <w:sz w:val="24"/>
+          <w:szCs w:val="24"/>
+        </w:rPr>
+      </w:pPr>
+      <w:r>
+        <w:rPr>
+          <w:rFonts w:eastAsia="DejaVu Sans" w:cs="Noto Sans Devanagari" w:ascii="Times New Roman" w:hAnsi="Times New Roman"/>
+          <w:b w:val="false"/>
+          <w:bCs w:val="false"/>
+          <w:i w:val="false"/>
+          <w:caps w:val="false"/>
+          <w:smallCaps w:val="false"/>
+          <w:color w:val="222222"/>
+          <w:spacing w:val="0"/>
+          <w:sz w:val="24"/>
+          <w:szCs w:val="24"/>
+        </w:rPr>
+        <w:t>As you start coding your model and implementing your own share of manifested ideas, you might come across these terminologies.</w:t>
+      </w:r>
+    </w:p>
+    <w:p>
+      <w:pPr>
+        <w:pStyle w:val="Normal"/>
+        <w:bidi w:val="0"/>
+        <w:jc w:val="left"/>
+        <w:rPr>
+          <w:rFonts w:ascii="Times New Roman" w:hAnsi="Times New Roman"/>
+          <w:b w:val="false"/>
+          <w:b w:val="false"/>
+          <w:bCs w:val="false"/>
+          <w:sz w:val="24"/>
+          <w:szCs w:val="24"/>
+        </w:rPr>
+      </w:pPr>
+      <w:r>
+        <w:rPr>
+          <w:rFonts w:eastAsia="DejaVu Sans" w:cs="Noto Sans Devanagari" w:ascii="Times New Roman" w:hAnsi="Times New Roman"/>
+          <w:b w:val="false"/>
+          <w:bCs w:val="false"/>
+          <w:i w:val="false"/>
+          <w:caps w:val="false"/>
+          <w:smallCaps w:val="false"/>
+          <w:color w:val="222222"/>
+          <w:spacing w:val="0"/>
+          <w:sz w:val="24"/>
+          <w:szCs w:val="24"/>
+        </w:rPr>
+        <w:t>To understand these, you must have the basic understanding of noise. So, what is noise. Although without a proper data visualization, it’s not really the best way to learn noise, but we’ll try our best to figure out what it is and why it’s important to understand it for datapoint vectors.</w:t>
       </w:r>
     </w:p>
     <w:sectPr>

</xml_diff>